<commit_message>
#1 - Final commit
</commit_message>
<xml_diff>
--- a/requirements gathering/detailed process description v0.1.docx
+++ b/requirements gathering/detailed process description v0.1.docx
@@ -3855,7 +3855,7 @@
           </mc:Choice>
           <mc:Fallback>
             <w:pict>
-              <v:shapetype w14:anchorId="243F8DB2" id="_x0000_t34" coordsize="21600,21600" o:spt="34" o:oned="t" adj="10800" path="m,l@0,0@0,21600,21600,21600e" filled="f">
+              <v:shapetype w14:anchorId="1538BDAE" id="_x0000_t34" coordsize="21600,21600" o:spt="34" o:oned="t" adj="10800" path="m,l@0,0@0,21600,21600,21600e" filled="f">
                 <v:stroke joinstyle="miter"/>
                 <v:formulas>
                   <v:f eqn="val #0"/>
@@ -3942,7 +3942,7 @@
           </mc:Choice>
           <mc:Fallback>
             <w:pict>
-              <v:shape w14:anchorId="4B20CCA0" id="Connector: Elbow 30" o:spid="_x0000_s1026" type="#_x0000_t34" style="position:absolute;margin-left:140.45pt;margin-top:17.8pt;width:70.5pt;height:126.75pt;flip:y;z-index:251676672;visibility:visible;mso-wrap-style:square;mso-width-percent:0;mso-wrap-distance-left:9pt;mso-wrap-distance-top:0;mso-wrap-distance-right:9pt;mso-wrap-distance-bottom:0;mso-position-horizontal:absolute;mso-position-horizontal-relative:text;mso-position-vertical:absolute;mso-position-vertical-relative:text;mso-width-percent:0;mso-width-relative:margin" o:gfxdata="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" adj="6331" strokecolor="#4472c4 [3204]" strokeweight=".5pt">
+              <v:shape w14:anchorId="3626FD88" id="Connector: Elbow 30" o:spid="_x0000_s1026" type="#_x0000_t34" style="position:absolute;margin-left:140.45pt;margin-top:17.8pt;width:70.5pt;height:126.75pt;flip:y;z-index:251676672;visibility:visible;mso-wrap-style:square;mso-width-percent:0;mso-wrap-distance-left:9pt;mso-wrap-distance-top:0;mso-wrap-distance-right:9pt;mso-wrap-distance-bottom:0;mso-position-horizontal:absolute;mso-position-horizontal-relative:text;mso-position-vertical:absolute;mso-position-vertical-relative:text;mso-width-percent:0;mso-width-relative:margin" o:gfxdata="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" adj="6331" strokecolor="#4472c4 [3204]" strokeweight=".5pt">
                 <v:stroke endarrow="block"/>
               </v:shape>
             </w:pict>
@@ -4028,7 +4028,7 @@
           </mc:Choice>
           <mc:Fallback>
             <w:pict>
-              <v:shapetype w14:anchorId="4C1B9D5F" id="_x0000_t32" coordsize="21600,21600" o:spt="32" o:oned="t" path="m,l21600,21600e" filled="f">
+              <v:shapetype w14:anchorId="4C07F091" id="_x0000_t32" coordsize="21600,21600" o:spt="32" o:oned="t" path="m,l21600,21600e" filled="f">
                 <v:path arrowok="t" fillok="f" o:connecttype="none"/>
                 <o:lock v:ext="edit" shapetype="t"/>
               </v:shapetype>
@@ -4103,7 +4103,7 @@
           </mc:Choice>
           <mc:Fallback>
             <w:pict>
-              <v:shape w14:anchorId="1E1D3E63" id="Straight Arrow Connector 33" o:spid="_x0000_s1026" type="#_x0000_t32" style="position:absolute;margin-left:255.1pt;margin-top:9.5pt;width:0;height:19.5pt;z-index:251677696;visibility:visible;mso-wrap-style:square;mso-wrap-distance-left:9pt;mso-wrap-distance-top:0;mso-wrap-distance-right:9pt;mso-wrap-distance-bottom:0;mso-position-horizontal:absolute;mso-position-horizontal-relative:text;mso-position-vertical:absolute;mso-position-vertical-relative:text" o:gfxdata="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" strokecolor="#4472c4 [3204]" strokeweight=".5pt">
+              <v:shape w14:anchorId="151B5F94" id="Straight Arrow Connector 33" o:spid="_x0000_s1026" type="#_x0000_t32" style="position:absolute;margin-left:255.1pt;margin-top:9.5pt;width:0;height:19.5pt;z-index:251677696;visibility:visible;mso-wrap-style:square;mso-wrap-distance-left:9pt;mso-wrap-distance-top:0;mso-wrap-distance-right:9pt;mso-wrap-distance-bottom:0;mso-position-horizontal:absolute;mso-position-horizontal-relative:text;mso-position-vertical:absolute;mso-position-vertical-relative:text" o:gfxdata="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" strokecolor="#4472c4 [3204]" strokeweight=".5pt">
                 <v:stroke endarrow="block" joinstyle="miter"/>
               </v:shape>
             </w:pict>
@@ -4174,7 +4174,7 @@
           </mc:Choice>
           <mc:Fallback>
             <w:pict>
-              <v:shape w14:anchorId="447CF520" id="Straight Arrow Connector 26" o:spid="_x0000_s1026" type="#_x0000_t32" style="position:absolute;margin-left:69.2pt;margin-top:12.5pt;width:0;height:16.5pt;z-index:251674624;visibility:visible;mso-wrap-style:square;mso-wrap-distance-left:9pt;mso-wrap-distance-top:0;mso-wrap-distance-right:9pt;mso-wrap-distance-bottom:0;mso-position-horizontal:absolute;mso-position-horizontal-relative:text;mso-position-vertical:absolute;mso-position-vertical-relative:text" o:gfxdata="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" strokecolor="#4472c4 [3204]" strokeweight=".5pt">
+              <v:shape w14:anchorId="5F58168A" id="Straight Arrow Connector 26" o:spid="_x0000_s1026" type="#_x0000_t32" style="position:absolute;margin-left:69.2pt;margin-top:12.5pt;width:0;height:16.5pt;z-index:251674624;visibility:visible;mso-wrap-style:square;mso-wrap-distance-left:9pt;mso-wrap-distance-top:0;mso-wrap-distance-right:9pt;mso-wrap-distance-bottom:0;mso-position-horizontal:absolute;mso-position-horizontal-relative:text;mso-position-vertical:absolute;mso-position-vertical-relative:text" o:gfxdata="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" strokecolor="#4472c4 [3204]" strokeweight=".5pt">
                 <v:stroke endarrow="block" joinstyle="miter"/>
               </v:shape>
             </w:pict>
@@ -4624,7 +4624,7 @@
           </mc:Choice>
           <mc:Fallback>
             <w:pict>
-              <v:shape w14:anchorId="188318A8" id="Straight Arrow Connector 37" o:spid="_x0000_s1026" type="#_x0000_t32" style="position:absolute;margin-left:426.95pt;margin-top:10.9pt;width:0;height:20.25pt;z-index:251681792;visibility:visible;mso-wrap-style:square;mso-wrap-distance-left:9pt;mso-wrap-distance-top:0;mso-wrap-distance-right:9pt;mso-wrap-distance-bottom:0;mso-position-horizontal:absolute;mso-position-horizontal-relative:text;mso-position-vertical:absolute;mso-position-vertical-relative:text" o:gfxdata="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" strokecolor="#4472c4 [3204]" strokeweight=".5pt">
+              <v:shape w14:anchorId="7F98648E" id="Straight Arrow Connector 37" o:spid="_x0000_s1026" type="#_x0000_t32" style="position:absolute;margin-left:426.95pt;margin-top:10.9pt;width:0;height:20.25pt;z-index:251681792;visibility:visible;mso-wrap-style:square;mso-wrap-distance-left:9pt;mso-wrap-distance-top:0;mso-wrap-distance-right:9pt;mso-wrap-distance-bottom:0;mso-position-horizontal:absolute;mso-position-horizontal-relative:text;mso-position-vertical:absolute;mso-position-vertical-relative:text" o:gfxdata="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" strokecolor="#4472c4 [3204]" strokeweight=".5pt">
                 <v:stroke endarrow="block" joinstyle="miter"/>
               </v:shape>
             </w:pict>
@@ -4695,7 +4695,7 @@
           </mc:Choice>
           <mc:Fallback>
             <w:pict>
-              <v:shape w14:anchorId="6B4B8F75" id="Straight Arrow Connector 34" o:spid="_x0000_s1026" type="#_x0000_t32" style="position:absolute;margin-left:255.1pt;margin-top:10.9pt;width:0;height:18pt;z-index:251678720;visibility:visible;mso-wrap-style:square;mso-wrap-distance-left:9pt;mso-wrap-distance-top:0;mso-wrap-distance-right:9pt;mso-wrap-distance-bottom:0;mso-position-horizontal:absolute;mso-position-horizontal-relative:text;mso-position-vertical:absolute;mso-position-vertical-relative:text" o:gfxdata="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" strokecolor="#4472c4 [3204]" strokeweight=".5pt">
+              <v:shape w14:anchorId="04A9986D" id="Straight Arrow Connector 34" o:spid="_x0000_s1026" type="#_x0000_t32" style="position:absolute;margin-left:255.1pt;margin-top:10.9pt;width:0;height:18pt;z-index:251678720;visibility:visible;mso-wrap-style:square;mso-wrap-distance-left:9pt;mso-wrap-distance-top:0;mso-wrap-distance-right:9pt;mso-wrap-distance-bottom:0;mso-position-horizontal:absolute;mso-position-horizontal-relative:text;mso-position-vertical:absolute;mso-position-vertical-relative:text" o:gfxdata="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" strokecolor="#4472c4 [3204]" strokeweight=".5pt">
                 <v:stroke endarrow="block" joinstyle="miter"/>
               </v:shape>
             </w:pict>
@@ -4766,7 +4766,7 @@
           </mc:Choice>
           <mc:Fallback>
             <w:pict>
-              <v:shape w14:anchorId="1EEABE48" id="Straight Arrow Connector 27" o:spid="_x0000_s1026" type="#_x0000_t32" style="position:absolute;margin-left:69.2pt;margin-top:1.9pt;width:0;height:21pt;z-index:251675648;visibility:visible;mso-wrap-style:square;mso-wrap-distance-left:9pt;mso-wrap-distance-top:0;mso-wrap-distance-right:9pt;mso-wrap-distance-bottom:0;mso-position-horizontal:absolute;mso-position-horizontal-relative:text;mso-position-vertical:absolute;mso-position-vertical-relative:text" o:gfxdata="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" strokecolor="#4472c4 [3204]" strokeweight=".5pt">
+              <v:shape w14:anchorId="35BBEBE6" id="Straight Arrow Connector 27" o:spid="_x0000_s1026" type="#_x0000_t32" style="position:absolute;margin-left:69.2pt;margin-top:1.9pt;width:0;height:21pt;z-index:251675648;visibility:visible;mso-wrap-style:square;mso-wrap-distance-left:9pt;mso-wrap-distance-top:0;mso-wrap-distance-right:9pt;mso-wrap-distance-bottom:0;mso-position-horizontal:absolute;mso-position-horizontal-relative:text;mso-position-vertical:absolute;mso-position-vertical-relative:text" o:gfxdata="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" strokecolor="#4472c4 [3204]" strokeweight=".5pt">
                 <v:stroke endarrow="block" joinstyle="miter"/>
               </v:shape>
             </w:pict>
@@ -5919,15 +5919,13 @@
               </w:rPr>
               <w:t xml:space="preserve">A valid Microsoft Excel account is required and permission to read/write files in the reports folder of the project. </w:t>
             </w:r>
-            <w:proofErr w:type="gramStart"/>
             <w:r>
               <w:rPr>
                 <w:rFonts w:cs="Arial"/>
                 <w:szCs w:val="22"/>
               </w:rPr>
-              <w:t>Also</w:t>
-            </w:r>
-            <w:proofErr w:type="gramEnd"/>
+              <w:t>Also,</w:t>
+            </w:r>
             <w:r>
               <w:rPr>
                 <w:rFonts w:cs="Arial"/>
@@ -6908,15 +6906,7 @@
         </w:numPr>
       </w:pPr>
       <w:r>
-        <w:t>First navigate to bestrandoms.com/</w:t>
-      </w:r>
-      <w:proofErr w:type="gramStart"/>
-      <w:r>
-        <w:t>random-names</w:t>
-      </w:r>
-      <w:proofErr w:type="gramEnd"/>
-      <w:r>
-        <w:t xml:space="preserve"> (see below)</w:t>
+        <w:t>First navigate to bestrandoms.com/random-names (see below)</w:t>
       </w:r>
     </w:p>
     <w:p>
@@ -6954,87 +6944,19 @@
       <w:r>
         <w:t>Copy all the names from the webpage</w:t>
       </w:r>
+    </w:p>
+    <w:p>
+      <w:pPr>
+        <w:jc w:val="center"/>
+      </w:pPr>
       <w:r>
         <w:rPr>
           <w:noProof/>
         </w:rPr>
-        <mc:AlternateContent>
-          <mc:Choice Requires="wps">
-            <w:drawing>
-              <wp:anchor distT="0" distB="0" distL="114300" distR="114300" simplePos="0" relativeHeight="251683840" behindDoc="0" locked="0" layoutInCell="1" allowOverlap="1" wp14:anchorId="53CE4759" wp14:editId="4422689B">
-                <wp:simplePos x="0" y="0"/>
-                <wp:positionH relativeFrom="column">
-                  <wp:posOffset>3977024</wp:posOffset>
-                </wp:positionH>
-                <wp:positionV relativeFrom="paragraph">
-                  <wp:posOffset>827054</wp:posOffset>
-                </wp:positionV>
-                <wp:extent cx="682388" cy="129654"/>
-                <wp:effectExtent l="0" t="0" r="22860" b="22860"/>
-                <wp:wrapNone/>
-                <wp:docPr id="14" name="Rectangle 14"/>
-                <wp:cNvGraphicFramePr/>
-                <a:graphic xmlns:a="http://schemas.openxmlformats.org/drawingml/2006/main">
-                  <a:graphicData uri="http://schemas.microsoft.com/office/word/2010/wordprocessingShape">
-                    <wps:wsp>
-                      <wps:cNvSpPr/>
-                      <wps:spPr>
-                        <a:xfrm>
-                          <a:off x="0" y="0"/>
-                          <a:ext cx="682388" cy="129654"/>
-                        </a:xfrm>
-                        <a:prstGeom prst="rect">
-                          <a:avLst/>
-                        </a:prstGeom>
-                        <a:noFill/>
-                        <a:ln w="19050"/>
-                      </wps:spPr>
-                      <wps:style>
-                        <a:lnRef idx="2">
-                          <a:schemeClr val="accent2"/>
-                        </a:lnRef>
-                        <a:fillRef idx="1">
-                          <a:schemeClr val="lt1"/>
-                        </a:fillRef>
-                        <a:effectRef idx="0">
-                          <a:schemeClr val="accent2"/>
-                        </a:effectRef>
-                        <a:fontRef idx="minor">
-                          <a:schemeClr val="dk1"/>
-                        </a:fontRef>
-                      </wps:style>
-                      <wps:bodyPr rot="0" spcFirstLastPara="0" vertOverflow="overflow" horzOverflow="overflow" vert="horz" wrap="square" lIns="91440" tIns="45720" rIns="91440" bIns="45720" numCol="1" spcCol="0" rtlCol="0" fromWordArt="0" anchor="ctr" anchorCtr="0" forceAA="0" compatLnSpc="1">
-                        <a:prstTxWarp prst="textNoShape">
-                          <a:avLst/>
-                        </a:prstTxWarp>
-                        <a:noAutofit/>
-                      </wps:bodyPr>
-                    </wps:wsp>
-                  </a:graphicData>
-                </a:graphic>
-              </wp:anchor>
-            </w:drawing>
-          </mc:Choice>
-          <mc:Fallback>
-            <w:pict>
-              <v:rect w14:anchorId="69FA8689" id="Rectangle 14" o:spid="_x0000_s1026" style="position:absolute;margin-left:313.15pt;margin-top:65.1pt;width:53.75pt;height:10.2pt;z-index:251683840;visibility:visible;mso-wrap-style:square;mso-wrap-distance-left:9pt;mso-wrap-distance-top:0;mso-wrap-distance-right:9pt;mso-wrap-distance-bottom:0;mso-position-horizontal:absolute;mso-position-horizontal-relative:text;mso-position-vertical:absolute;mso-position-vertical-relative:text;v-text-anchor:middle" o:gfxdata="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" filled="f" strokecolor="#ed7d31 [3205]" strokeweight="1.5pt"/>
-            </w:pict>
-          </mc:Fallback>
-        </mc:AlternateContent>
-      </w:r>
-    </w:p>
-    <w:p>
-      <w:pPr>
-        <w:jc w:val="center"/>
-      </w:pPr>
-      <w:r>
-        <w:rPr>
-          <w:noProof/>
-        </w:rPr>
         <w:drawing>
-          <wp:inline distT="0" distB="0" distL="0" distR="0" wp14:anchorId="69C2340A" wp14:editId="2351C064">
-            <wp:extent cx="4660312" cy="4247050"/>
-            <wp:effectExtent l="0" t="0" r="6985" b="1270"/>
+          <wp:inline distT="0" distB="0" distL="0" distR="0" wp14:anchorId="69C2340A" wp14:editId="58EFEE05">
+            <wp:extent cx="4353635" cy="3967568"/>
+            <wp:effectExtent l="0" t="0" r="8890" b="0"/>
             <wp:docPr id="17" name="Picture 17"/>
             <wp:cNvGraphicFramePr>
               <a:graphicFrameLocks xmlns:a="http://schemas.openxmlformats.org/drawingml/2006/main" noChangeAspect="1"/>
@@ -7064,7 +6986,7 @@
                   <pic:spPr bwMode="auto">
                     <a:xfrm>
                       <a:off x="0" y="0"/>
-                      <a:ext cx="4669090" cy="4255049"/>
+                      <a:ext cx="4366323" cy="3979131"/>
                     </a:xfrm>
                     <a:prstGeom prst="rect">
                       <a:avLst/>
@@ -7206,15 +7128,7 @@
       </w:pPr>
       <w:bookmarkStart w:id="18" w:name="_Toc26352464"/>
       <w:r>
-        <w:t>Navigate to bestrandoms.com/</w:t>
-      </w:r>
-      <w:proofErr w:type="gramStart"/>
-      <w:r>
-        <w:t>random-address</w:t>
-      </w:r>
-      <w:proofErr w:type="gramEnd"/>
-      <w:r>
-        <w:t xml:space="preserve"> (see below)</w:t>
+        <w:t>Navigate to bestrandoms.com/random-address (see below)</w:t>
       </w:r>
     </w:p>
     <w:p>
@@ -7269,58 +7183,20 @@
       <w:pPr>
         <w:pStyle w:val="ListParagraph"/>
         <w:numPr>
-          <w:ilvl w:val="0"/>
+          <w:ilvl w:val="1"/>
           <w:numId w:val="14"/>
         </w:numPr>
       </w:pPr>
       <w:r>
+        <w:lastRenderedPageBreak/>
         <w:t>Copy and paste all values into a CSV file</w:t>
       </w:r>
-    </w:p>
-    <w:bookmarkEnd w:id="18"/>
-    <w:p>
-      <w:pPr>
-        <w:pStyle w:val="Heading3"/>
-        <w:numPr>
-          <w:ilvl w:val="2"/>
-          <w:numId w:val="12"/>
-        </w:numPr>
-      </w:pPr>
-      <w:r>
-        <w:t>Monitor inbox, create and update user details on database</w:t>
-      </w:r>
-    </w:p>
-    <w:p>
-      <w:pPr>
-        <w:pStyle w:val="ListParagraph"/>
-        <w:numPr>
-          <w:ilvl w:val="0"/>
-          <w:numId w:val="15"/>
-        </w:numPr>
-      </w:pPr>
-      <w:r>
-        <w:t xml:space="preserve">Use get Outlook mail message activity on </w:t>
-      </w:r>
-      <w:hyperlink r:id="rId17" w:history="1">
-        <w:r>
-          <w:rPr>
-            <w:rStyle w:val="Hyperlink"/>
-          </w:rPr>
-          <w:t>QATesting545@outlook.com</w:t>
-        </w:r>
-      </w:hyperlink>
-    </w:p>
-    <w:p>
-      <w:pPr>
-        <w:pStyle w:val="ListParagraph"/>
-        <w:jc w:val="center"/>
-      </w:pPr>
       <w:r>
         <w:drawing>
-          <wp:inline distT="0" distB="0" distL="0" distR="0" wp14:anchorId="69D82154" wp14:editId="238388B5">
-            <wp:extent cx="1743318" cy="295316"/>
-            <wp:effectExtent l="0" t="0" r="9525" b="9525"/>
-            <wp:docPr id="29" name="Picture 29"/>
+          <wp:inline distT="0" distB="0" distL="0" distR="0" wp14:anchorId="6D5EAFC7" wp14:editId="648A4A4B">
+            <wp:extent cx="4203510" cy="3830106"/>
+            <wp:effectExtent l="0" t="0" r="6985" b="0"/>
+            <wp:docPr id="32" name="Picture 32"/>
             <wp:cNvGraphicFramePr>
               <a:graphicFrameLocks xmlns:a="http://schemas.openxmlformats.org/drawingml/2006/main" noChangeAspect="1"/>
             </wp:cNvGraphicFramePr>
@@ -7332,7 +7208,7 @@
                     <pic:cNvPicPr/>
                   </pic:nvPicPr>
                   <pic:blipFill>
-                    <a:blip r:embed="rId18"/>
+                    <a:blip r:embed="rId17"/>
                     <a:stretch>
                       <a:fillRect/>
                     </a:stretch>
@@ -7340,7 +7216,7 @@
                   <pic:spPr>
                     <a:xfrm>
                       <a:off x="0" y="0"/>
-                      <a:ext cx="1743318" cy="295316"/>
+                      <a:ext cx="4211842" cy="3837698"/>
                     </a:xfrm>
                     <a:prstGeom prst="rect">
                       <a:avLst/>
@@ -7353,6 +7229,20 @@
         </w:drawing>
       </w:r>
     </w:p>
+    <w:p/>
+    <w:bookmarkEnd w:id="18"/>
+    <w:p>
+      <w:pPr>
+        <w:pStyle w:val="Heading3"/>
+        <w:numPr>
+          <w:ilvl w:val="2"/>
+          <w:numId w:val="12"/>
+        </w:numPr>
+      </w:pPr>
+      <w:r>
+        <w:t>Monitor inbox, create and update user details on database</w:t>
+      </w:r>
+    </w:p>
     <w:p>
       <w:pPr>
         <w:pStyle w:val="ListParagraph"/>
@@ -7362,6 +7252,26 @@
         </w:numPr>
       </w:pPr>
       <w:r>
+        <w:t xml:space="preserve">Use get Outlook mail message activity on </w:t>
+      </w:r>
+      <w:hyperlink r:id="rId18" w:history="1">
+        <w:r>
+          <w:rPr>
+            <w:rStyle w:val="Hyperlink"/>
+          </w:rPr>
+          <w:t>QATesting545@outlook.com</w:t>
+        </w:r>
+      </w:hyperlink>
+    </w:p>
+    <w:p>
+      <w:pPr>
+        <w:pStyle w:val="ListParagraph"/>
+        <w:numPr>
+          <w:ilvl w:val="0"/>
+          <w:numId w:val="15"/>
+        </w:numPr>
+      </w:pPr>
+      <w:r>
         <w:t>Iterate through each mailbox item and identify what each message is requesting</w:t>
       </w:r>
     </w:p>
@@ -7390,12 +7300,283 @@
       </w:r>
     </w:p>
     <w:p>
+      <w:r>
+        <w:rPr>
+          <w:noProof/>
+        </w:rPr>
+        <w:lastRenderedPageBreak/>
+        <mc:AlternateContent>
+          <mc:Choice Requires="wps">
+            <w:drawing>
+              <wp:anchor distT="0" distB="0" distL="114300" distR="114300" simplePos="0" relativeHeight="251686912" behindDoc="0" locked="0" layoutInCell="1" allowOverlap="1" wp14:anchorId="2231133A" wp14:editId="59FAF1B8">
+                <wp:simplePos x="0" y="0"/>
+                <wp:positionH relativeFrom="column">
+                  <wp:posOffset>299720</wp:posOffset>
+                </wp:positionH>
+                <wp:positionV relativeFrom="paragraph">
+                  <wp:posOffset>2176145</wp:posOffset>
+                </wp:positionV>
+                <wp:extent cx="5786120" cy="635"/>
+                <wp:effectExtent l="0" t="0" r="0" b="0"/>
+                <wp:wrapSquare wrapText="bothSides"/>
+                <wp:docPr id="22" name="Text Box 22"/>
+                <wp:cNvGraphicFramePr/>
+                <a:graphic xmlns:a="http://schemas.openxmlformats.org/drawingml/2006/main">
+                  <a:graphicData uri="http://schemas.microsoft.com/office/word/2010/wordprocessingShape">
+                    <wps:wsp>
+                      <wps:cNvSpPr txBox="1"/>
+                      <wps:spPr>
+                        <a:xfrm>
+                          <a:off x="0" y="0"/>
+                          <a:ext cx="5786120" cy="635"/>
+                        </a:xfrm>
+                        <a:prstGeom prst="rect">
+                          <a:avLst/>
+                        </a:prstGeom>
+                        <a:solidFill>
+                          <a:prstClr val="white"/>
+                        </a:solidFill>
+                        <a:ln>
+                          <a:noFill/>
+                        </a:ln>
+                      </wps:spPr>
+                      <wps:txbx>
+                        <w:txbxContent>
+                          <w:p>
+                            <w:pPr>
+                              <w:pStyle w:val="Caption"/>
+                              <w:rPr>
+                                <w:sz w:val="20"/>
+                                <w:szCs w:val="20"/>
+                              </w:rPr>
+                            </w:pPr>
+                            <w:r>
+                              <w:t xml:space="preserve">Figure </w:t>
+                            </w:r>
+                            <w:fldSimple w:instr=" SEQ Figure \* ARABIC ">
+                              <w:r>
+                                <w:rPr>
+                                  <w:noProof/>
+                                </w:rPr>
+                                <w:t>1</w:t>
+                              </w:r>
+                            </w:fldSimple>
+                            <w:r>
+                              <w:t>: Showing the email templates for user registration, change of details and deletion of account</w:t>
+                            </w:r>
+                          </w:p>
+                        </w:txbxContent>
+                      </wps:txbx>
+                      <wps:bodyPr rot="0" spcFirstLastPara="0" vertOverflow="overflow" horzOverflow="overflow" vert="horz" wrap="square" lIns="0" tIns="0" rIns="0" bIns="0" numCol="1" spcCol="0" rtlCol="0" fromWordArt="0" anchor="t" anchorCtr="0" forceAA="0" compatLnSpc="1">
+                        <a:prstTxWarp prst="textNoShape">
+                          <a:avLst/>
+                        </a:prstTxWarp>
+                        <a:spAutoFit/>
+                      </wps:bodyPr>
+                    </wps:wsp>
+                  </a:graphicData>
+                </a:graphic>
+              </wp:anchor>
+            </w:drawing>
+          </mc:Choice>
+          <mc:Fallback>
+            <w:pict>
+              <v:shapetype w14:anchorId="2231133A" id="_x0000_t202" coordsize="21600,21600" o:spt="202" path="m,l,21600r21600,l21600,xe">
+                <v:stroke joinstyle="miter"/>
+                <v:path gradientshapeok="t" o:connecttype="rect"/>
+              </v:shapetype>
+              <v:shape id="Text Box 22" o:spid="_x0000_s1035" type="#_x0000_t202" style="position:absolute;margin-left:23.6pt;margin-top:171.35pt;width:455.6pt;height:.05pt;z-index:251686912;visibility:visible;mso-wrap-style:square;mso-wrap-distance-left:9pt;mso-wrap-distance-top:0;mso-wrap-distance-right:9pt;mso-wrap-distance-bottom:0;mso-position-horizontal:absolute;mso-position-horizontal-relative:text;mso-position-vertical:absolute;mso-position-vertical-relative:text;v-text-anchor:top" o:gfxdata="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" stroked="f">
+                <v:textbox style="mso-fit-shape-to-text:t" inset="0,0,0,0">
+                  <w:txbxContent>
+                    <w:p>
+                      <w:pPr>
+                        <w:pStyle w:val="Caption"/>
+                        <w:rPr>
+                          <w:sz w:val="20"/>
+                          <w:szCs w:val="20"/>
+                        </w:rPr>
+                      </w:pPr>
+                      <w:r>
+                        <w:t xml:space="preserve">Figure </w:t>
+                      </w:r>
+                      <w:fldSimple w:instr=" SEQ Figure \* ARABIC ">
+                        <w:r>
+                          <w:rPr>
+                            <w:noProof/>
+                          </w:rPr>
+                          <w:t>1</w:t>
+                        </w:r>
+                      </w:fldSimple>
+                      <w:r>
+                        <w:t>: Showing the email templates for user registration, change of details and deletion of account</w:t>
+                      </w:r>
+                    </w:p>
+                  </w:txbxContent>
+                </v:textbox>
+                <w10:wrap type="square"/>
+              </v:shape>
+            </w:pict>
+          </mc:Fallback>
+        </mc:AlternateContent>
+      </w:r>
+      <w:r>
+        <mc:AlternateContent>
+          <mc:Choice Requires="wpg">
+            <w:drawing>
+              <wp:anchor distT="0" distB="0" distL="114300" distR="114300" simplePos="0" relativeHeight="251684864" behindDoc="0" locked="0" layoutInCell="1" allowOverlap="1" wp14:anchorId="667601DE" wp14:editId="4F186F2B">
+                <wp:simplePos x="538480" y="914400"/>
+                <wp:positionH relativeFrom="margin">
+                  <wp:align>center</wp:align>
+                </wp:positionH>
+                <wp:positionV relativeFrom="margin">
+                  <wp:align>top</wp:align>
+                </wp:positionV>
+                <wp:extent cx="5786120" cy="2118995"/>
+                <wp:effectExtent l="0" t="0" r="5080" b="0"/>
+                <wp:wrapSquare wrapText="bothSides"/>
+                <wp:docPr id="9" name="Group 6"/>
+                <wp:cNvGraphicFramePr/>
+                <a:graphic xmlns:a="http://schemas.openxmlformats.org/drawingml/2006/main">
+                  <a:graphicData uri="http://schemas.microsoft.com/office/word/2010/wordprocessingGroup">
+                    <wpg:wgp>
+                      <wpg:cNvGrpSpPr/>
+                      <wpg:grpSpPr>
+                        <a:xfrm>
+                          <a:off x="0" y="0"/>
+                          <a:ext cx="5786120" cy="2118995"/>
+                          <a:chOff x="0" y="0"/>
+                          <a:chExt cx="11105754" cy="4047554"/>
+                        </a:xfrm>
+                      </wpg:grpSpPr>
+                      <pic:pic xmlns:pic="http://schemas.openxmlformats.org/drawingml/2006/picture">
+                        <pic:nvPicPr>
+                          <pic:cNvPr id="11" name="Picture 11"/>
+                          <pic:cNvPicPr/>
+                        </pic:nvPicPr>
+                        <pic:blipFill rotWithShape="1">
+                          <a:blip r:embed="rId19"/>
+                          <a:srcRect t="3789" r="2162" b="3371"/>
+                          <a:stretch/>
+                        </pic:blipFill>
+                        <pic:spPr bwMode="auto">
+                          <a:xfrm>
+                            <a:off x="7664666" y="52772"/>
+                            <a:ext cx="3441088" cy="3994782"/>
+                          </a:xfrm>
+                          <a:prstGeom prst="rect">
+                            <a:avLst/>
+                          </a:prstGeom>
+                          <a:extLst>
+                            <a:ext uri="{53640926-AAD7-44D8-BBD7-CCE9431645EC}">
+                              <a14:shadowObscured xmlns:a14="http://schemas.microsoft.com/office/drawing/2010/main"/>
+                            </a:ext>
+                          </a:extLst>
+                        </pic:spPr>
+                      </pic:pic>
+                      <pic:pic xmlns:pic="http://schemas.openxmlformats.org/drawingml/2006/picture">
+                        <pic:nvPicPr>
+                          <pic:cNvPr id="13" name="Picture 13"/>
+                          <pic:cNvPicPr/>
+                        </pic:nvPicPr>
+                        <pic:blipFill rotWithShape="1">
+                          <a:blip r:embed="rId20"/>
+                          <a:srcRect t="3424" r="11913" b="7455"/>
+                          <a:stretch/>
+                        </pic:blipFill>
+                        <pic:spPr bwMode="auto">
+                          <a:xfrm>
+                            <a:off x="0" y="0"/>
+                            <a:ext cx="3441114" cy="3994782"/>
+                          </a:xfrm>
+                          <a:prstGeom prst="rect">
+                            <a:avLst/>
+                          </a:prstGeom>
+                          <a:extLst>
+                            <a:ext uri="{53640926-AAD7-44D8-BBD7-CCE9431645EC}">
+                              <a14:shadowObscured xmlns:a14="http://schemas.microsoft.com/office/drawing/2010/main"/>
+                            </a:ext>
+                          </a:extLst>
+                        </pic:spPr>
+                      </pic:pic>
+                      <pic:pic xmlns:pic="http://schemas.openxmlformats.org/drawingml/2006/picture">
+                        <pic:nvPicPr>
+                          <pic:cNvPr id="15" name="Picture 15"/>
+                          <pic:cNvPicPr/>
+                        </pic:nvPicPr>
+                        <pic:blipFill rotWithShape="1">
+                          <a:blip r:embed="rId21"/>
+                          <a:srcRect t="2541" r="2162" b="2240"/>
+                          <a:stretch/>
+                        </pic:blipFill>
+                        <pic:spPr bwMode="auto">
+                          <a:xfrm>
+                            <a:off x="3758519" y="0"/>
+                            <a:ext cx="3441087" cy="3994782"/>
+                          </a:xfrm>
+                          <a:prstGeom prst="rect">
+                            <a:avLst/>
+                          </a:prstGeom>
+                          <a:extLst>
+                            <a:ext uri="{53640926-AAD7-44D8-BBD7-CCE9431645EC}">
+                              <a14:shadowObscured xmlns:a14="http://schemas.microsoft.com/office/drawing/2010/main"/>
+                            </a:ext>
+                          </a:extLst>
+                        </pic:spPr>
+                      </pic:pic>
+                    </wpg:wgp>
+                  </a:graphicData>
+                </a:graphic>
+              </wp:anchor>
+            </w:drawing>
+          </mc:Choice>
+          <mc:Fallback>
+            <w:pict>
+              <v:group w14:anchorId="5DEF64F2" id="Group 6" o:spid="_x0000_s1026" style="position:absolute;margin-left:0;margin-top:0;width:455.6pt;height:166.85pt;z-index:251684864;mso-position-horizontal:center;mso-position-horizontal-relative:margin;mso-position-vertical:top;mso-position-vertical-relative:margin" coordsize="111057,40475" o:gfxdata="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">
+                <v:shapetype id="_x0000_t75" coordsize="21600,21600" o:spt="75" o:preferrelative="t" path="m@4@5l@4@11@9@11@9@5xe" filled="f" stroked="f">
+                  <v:stroke joinstyle="miter"/>
+                  <v:formulas>
+                    <v:f eqn="if lineDrawn pixelLineWidth 0"/>
+                    <v:f eqn="sum @0 1 0"/>
+                    <v:f eqn="sum 0 0 @1"/>
+                    <v:f eqn="prod @2 1 2"/>
+                    <v:f eqn="prod @3 21600 pixelWidth"/>
+                    <v:f eqn="prod @3 21600 pixelHeight"/>
+                    <v:f eqn="sum @0 0 1"/>
+                    <v:f eqn="prod @6 1 2"/>
+                    <v:f eqn="prod @7 21600 pixelWidth"/>
+                    <v:f eqn="sum @8 21600 0"/>
+                    <v:f eqn="prod @7 21600 pixelHeight"/>
+                    <v:f eqn="sum @10 21600 0"/>
+                  </v:formulas>
+                  <v:path o:extrusionok="f" gradientshapeok="t" o:connecttype="rect"/>
+                  <o:lock v:ext="edit" aspectratio="t"/>
+                </v:shapetype>
+                <v:shape id="Picture 11" o:spid="_x0000_s1027" type="#_x0000_t75" style="position:absolute;left:76646;top:527;width:34411;height:39948;visibility:visible;mso-wrap-style:square" o:gfxdata="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">
+                  <v:imagedata r:id="rId22" o:title="" croptop="2483f" cropbottom="2209f" cropright="1417f"/>
+                </v:shape>
+                <v:shape id="Picture 13" o:spid="_x0000_s1028" type="#_x0000_t75" style="position:absolute;width:34411;height:39947;visibility:visible;mso-wrap-style:square" o:gfxdata="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">
+                  <v:imagedata r:id="rId23" o:title="" croptop="2244f" cropbottom="4886f" cropright="7807f"/>
+                </v:shape>
+                <v:shape id="Picture 15" o:spid="_x0000_s1029" type="#_x0000_t75" style="position:absolute;left:37585;width:34411;height:39947;visibility:visible;mso-wrap-style:square" o:gfxdata="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">
+                  <v:imagedata r:id="rId24" o:title="" croptop="1665f" cropbottom="1468f" cropright="1417f"/>
+                </v:shape>
+                <w10:wrap type="square" anchorx="margin" anchory="margin"/>
+              </v:group>
+            </w:pict>
+          </mc:Fallback>
+        </mc:AlternateContent>
+      </w:r>
+    </w:p>
+    <w:p>
       <w:pPr>
         <w:pStyle w:val="ListParagraph"/>
+        <w:keepNext/>
         <w:ind w:left="1440"/>
       </w:pPr>
       <w:r>
-        <w:lastRenderedPageBreak/>
+        <w:rPr>
+          <w:noProof/>
+        </w:rPr>
         <w:drawing>
           <wp:inline distT="0" distB="0" distL="0" distR="0" wp14:anchorId="2572DE2B" wp14:editId="0C494449">
             <wp:extent cx="4496937" cy="4792741"/>
@@ -7412,7 +7593,7 @@
                     <pic:cNvPicPr/>
                   </pic:nvPicPr>
                   <pic:blipFill>
-                    <a:blip r:embed="rId19"/>
+                    <a:blip r:embed="rId25"/>
                     <a:stretch>
                       <a:fillRect/>
                     </a:stretch>
@@ -7435,6 +7616,25 @@
     </w:p>
     <w:p>
       <w:pPr>
+        <w:pStyle w:val="Caption"/>
+      </w:pPr>
+      <w:r>
+        <w:t xml:space="preserve">Figure </w:t>
+      </w:r>
+      <w:fldSimple w:instr=" SEQ Figure \* ARABIC ">
+        <w:r>
+          <w:rPr>
+            <w:noProof/>
+          </w:rPr>
+          <w:t>2</w:t>
+        </w:r>
+      </w:fldSimple>
+      <w:r>
+        <w:t>: Showing the workflow to sort the emails</w:t>
+      </w:r>
+    </w:p>
+    <w:p>
+      <w:pPr>
         <w:pStyle w:val="ListParagraph"/>
         <w:ind w:left="1440"/>
         <w:jc w:val="center"/>
@@ -7461,6 +7661,7 @@
         </w:numPr>
       </w:pPr>
       <w:r>
+        <w:lastRenderedPageBreak/>
         <w:t>For each workflow modify the user database to make the required changes</w:t>
       </w:r>
     </w:p>
@@ -7512,6 +7713,18 @@
       <w:pPr>
         <w:pStyle w:val="ListParagraph"/>
         <w:numPr>
+          <w:ilvl w:val="1"/>
+          <w:numId w:val="15"/>
+        </w:numPr>
+      </w:pPr>
+      <w:r>
+        <w:t>For this process only new.google.com was used, however, the process is structured to allow for any website to be added</w:t>
+      </w:r>
+    </w:p>
+    <w:p>
+      <w:pPr>
+        <w:pStyle w:val="ListParagraph"/>
+        <w:numPr>
           <w:ilvl w:val="0"/>
           <w:numId w:val="15"/>
         </w:numPr>
@@ -7558,13 +7771,13 @@
     </w:p>
     <w:p>
       <w:pPr>
+        <w:keepNext/>
         <w:jc w:val="center"/>
       </w:pPr>
       <w:r>
         <w:rPr>
           <w:noProof/>
         </w:rPr>
-        <w:lastRenderedPageBreak/>
         <w:drawing>
           <wp:inline distT="0" distB="0" distL="0" distR="0" wp14:anchorId="12B0BA17" wp14:editId="62754646">
             <wp:extent cx="4394579" cy="4004881"/>
@@ -7583,7 +7796,7 @@
                     </pic:cNvPicPr>
                   </pic:nvPicPr>
                   <pic:blipFill>
-                    <a:blip r:embed="rId20" cstate="print">
+                    <a:blip r:embed="rId26" cstate="print">
                       <a:extLst>
                         <a:ext uri="{28A0092B-C50C-407E-A947-70E740481C1C}">
                           <a14:useLocalDpi xmlns:a14="http://schemas.microsoft.com/office/drawing/2010/main" val="0"/>
@@ -7617,6 +7830,41 @@
     </w:p>
     <w:p>
       <w:pPr>
+        <w:pStyle w:val="Caption"/>
+        <w:jc w:val="center"/>
+      </w:pPr>
+      <w:r>
+        <w:t xml:space="preserve">Figure </w:t>
+      </w:r>
+      <w:fldSimple w:instr=" SEQ Figure \* ARABIC ">
+        <w:r>
+          <w:rPr>
+            <w:noProof/>
+          </w:rPr>
+          <w:t>3</w:t>
+        </w:r>
+      </w:fldSimple>
+      <w:r>
+        <w:t>: Showing the articles from new.google.com. The red box highlights the title of the first article. 3 article</w:t>
+      </w:r>
+      <w:r>
+        <w:t xml:space="preserve"> titles</w:t>
+      </w:r>
+      <w:r>
+        <w:t xml:space="preserve"> w</w:t>
+      </w:r>
+      <w:r>
+        <w:t>ere</w:t>
+      </w:r>
+      <w:r>
+        <w:t xml:space="preserve"> retrieved and stored to a database.</w:t>
+      </w:r>
+      <w:r>
+        <w:t xml:space="preserve"> </w:t>
+      </w:r>
+    </w:p>
+    <w:p>
+      <w:pPr>
         <w:jc w:val="center"/>
       </w:pPr>
     </w:p>
@@ -7674,10 +7922,10 @@
         <w:t xml:space="preserve">Invoke workflow that </w:t>
       </w:r>
       <w:r>
-        <w:t xml:space="preserve">can iterate through all the items of </w:t>
-      </w:r>
-      <w:r>
-        <w:t>“send user email”</w:t>
+        <w:t>can iterate through all the items of “send user email”</w:t>
+      </w:r>
+      <w:r>
+        <w:t xml:space="preserve"> </w:t>
       </w:r>
     </w:p>
     <w:p>
@@ -7689,6 +7937,7 @@
         </w:numPr>
       </w:pPr>
       <w:r>
+        <w:lastRenderedPageBreak/>
         <w:t>Check to see if the user</w:t>
       </w:r>
       <w:r>
@@ -7732,6 +7981,19 @@
     </w:p>
     <w:p>
       <w:pPr>
+        <w:pStyle w:val="ListParagraph"/>
+        <w:numPr>
+          <w:ilvl w:val="1"/>
+          <w:numId w:val="16"/>
+        </w:numPr>
+      </w:pPr>
+      <w:r>
+        <w:t>Send email to the email address on the database</w:t>
+      </w:r>
+    </w:p>
+    <w:p>
+      <w:pPr>
+        <w:keepNext/>
         <w:jc w:val="center"/>
       </w:pPr>
       <w:r>
@@ -7756,7 +8018,7 @@
                     </pic:cNvPicPr>
                   </pic:nvPicPr>
                   <pic:blipFill>
-                    <a:blip r:embed="rId21">
+                    <a:blip r:embed="rId27">
                       <a:extLst>
                         <a:ext uri="{28A0092B-C50C-407E-A947-70E740481C1C}">
                           <a14:useLocalDpi xmlns:a14="http://schemas.microsoft.com/office/drawing/2010/main" val="0"/>
@@ -7790,13 +8052,32 @@
     </w:p>
     <w:p>
       <w:pPr>
+        <w:pStyle w:val="Caption"/>
+        <w:jc w:val="center"/>
+      </w:pPr>
+      <w:r>
+        <w:t xml:space="preserve">Figure </w:t>
+      </w:r>
+      <w:fldSimple w:instr=" SEQ Figure \* ARABIC ">
+        <w:r>
+          <w:rPr>
+            <w:noProof/>
+          </w:rPr>
+          <w:t>4</w:t>
+        </w:r>
+      </w:fldSimple>
+      <w:r>
+        <w:t>: The workflow for filtering content based on what the user's content preferences are.</w:t>
+      </w:r>
+    </w:p>
+    <w:p>
+      <w:pPr>
         <w:pStyle w:val="Heading2"/>
       </w:pPr>
       <w:bookmarkStart w:id="20" w:name="_Hlk5044692981"/>
       <w:bookmarkStart w:id="21" w:name="_Toc26352466"/>
       <w:bookmarkEnd w:id="20"/>
       <w:r>
-        <w:lastRenderedPageBreak/>
         <w:t>4.2 Reporting</w:t>
       </w:r>
       <w:bookmarkEnd w:id="21"/>
@@ -8099,7 +8380,10 @@
               </w:rPr>
             </w:pPr>
             <w:r>
-              <w:t>Find alternative website and report error</w:t>
+              <w:t>Report error and f</w:t>
+            </w:r>
+            <w:r>
+              <w:t>ind alternative website</w:t>
             </w:r>
           </w:p>
         </w:tc>
@@ -8114,13 +8398,8 @@
             <w:pPr>
               <w:spacing w:after="0" w:line="240" w:lineRule="auto"/>
             </w:pPr>
-            <w:proofErr w:type="gramStart"/>
-            <w:r>
-              <w:t>Microsoft.Exchange.Data.Storage</w:t>
-            </w:r>
-            <w:proofErr w:type="gramEnd"/>
-            <w:r>
-              <w:t>.OutboundSpamException</w:t>
+            <w:r>
+              <w:t>Microsoft.Exchange.Data.Storage.OutboundSpamException</w:t>
             </w:r>
           </w:p>
         </w:tc>
@@ -8182,6 +8461,7 @@
         <w:rPr>
           <w:b/>
         </w:rPr>
+        <w:lastRenderedPageBreak/>
         <w:t>Performance Report</w:t>
       </w:r>
     </w:p>
@@ -8194,8 +8474,57 @@
       <w:r>
         <w:t>EXAMPLE REPORT</w:t>
       </w:r>
-    </w:p>
-    <w:p/>
+      <w:r>
+        <w:t xml:space="preserve"> for user content emails process</w:t>
+      </w:r>
+    </w:p>
+    <w:p>
+      <w:pPr>
+        <w:jc w:val="center"/>
+      </w:pPr>
+      <w:r>
+        <w:drawing>
+          <wp:inline distT="0" distB="0" distL="0" distR="0" wp14:anchorId="7C9C7FCA" wp14:editId="4A19DB97">
+            <wp:extent cx="6390640" cy="4965700"/>
+            <wp:effectExtent l="0" t="0" r="0" b="6350"/>
+            <wp:docPr id="40" name="Picture 40"/>
+            <wp:cNvGraphicFramePr>
+              <a:graphicFrameLocks xmlns:a="http://schemas.openxmlformats.org/drawingml/2006/main" noChangeAspect="1"/>
+            </wp:cNvGraphicFramePr>
+            <a:graphic xmlns:a="http://schemas.openxmlformats.org/drawingml/2006/main">
+              <a:graphicData uri="http://schemas.openxmlformats.org/drawingml/2006/picture">
+                <pic:pic xmlns:pic="http://schemas.openxmlformats.org/drawingml/2006/picture">
+                  <pic:nvPicPr>
+                    <pic:cNvPr id="1" name=""/>
+                    <pic:cNvPicPr/>
+                  </pic:nvPicPr>
+                  <pic:blipFill>
+                    <a:blip r:embed="rId28"/>
+                    <a:stretch>
+                      <a:fillRect/>
+                    </a:stretch>
+                  </pic:blipFill>
+                  <pic:spPr>
+                    <a:xfrm>
+                      <a:off x="0" y="0"/>
+                      <a:ext cx="6390640" cy="4965700"/>
+                    </a:xfrm>
+                    <a:prstGeom prst="rect">
+                      <a:avLst/>
+                    </a:prstGeom>
+                  </pic:spPr>
+                </pic:pic>
+              </a:graphicData>
+            </a:graphic>
+          </wp:inline>
+        </w:drawing>
+      </w:r>
+    </w:p>
+    <w:p>
+      <w:r>
+        <w:t>Reports contain the user details, email address, status and the start transaction date time.</w:t>
+      </w:r>
+    </w:p>
     <w:p>
       <w:pPr>
         <w:rPr>
@@ -8320,7 +8649,7 @@
           </mc:Choice>
           <mc:Fallback>
             <w:pict>
-              <v:rect w14:anchorId="5339378C" id="Text Box 2" o:spid="_x0000_s1035" style="position:absolute;margin-left:106.6pt;margin-top:78.5pt;width:21.45pt;height:9.1pt;z-index:17;visibility:visible;mso-wrap-style:square;mso-wrap-distance-left:0;mso-wrap-distance-top:0;mso-wrap-distance-right:0;mso-wrap-distance-bottom:0;mso-position-horizontal:absolute;mso-position-horizontal-relative:text;mso-position-vertical:absolute;mso-position-vertical-relative:text;v-text-anchor:middle" o:gfxdata="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" stroked="f" strokeweight=".26mm">
+              <v:rect w14:anchorId="5339378C" id="Text Box 2" o:spid="_x0000_s1036" style="position:absolute;margin-left:106.6pt;margin-top:78.5pt;width:21.45pt;height:9.1pt;z-index:17;visibility:visible;mso-wrap-style:square;mso-wrap-distance-left:0;mso-wrap-distance-top:0;mso-wrap-distance-right:0;mso-wrap-distance-bottom:0;mso-position-horizontal:absolute;mso-position-horizontal-relative:text;mso-position-vertical:absolute;mso-position-vertical-relative:text;v-text-anchor:middle" o:gfxdata="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" stroked="f" strokeweight=".26mm">
                 <v:textbox inset="0,0,0,0">
                   <w:txbxContent>
                     <w:p>
@@ -8454,7 +8783,7 @@
           </mc:Choice>
           <mc:Fallback>
             <w:pict>
-              <v:rect w14:anchorId="1A6B17F6" id="_x0000_s1036" style="position:absolute;margin-left:292.7pt;margin-top:77.75pt;width:21.45pt;height:9.1pt;z-index:18;visibility:visible;mso-wrap-style:square;mso-wrap-distance-left:0;mso-wrap-distance-top:0;mso-wrap-distance-right:0;mso-wrap-distance-bottom:0;mso-position-horizontal:absolute;mso-position-horizontal-relative:text;mso-position-vertical:absolute;mso-position-vertical-relative:text;v-text-anchor:middle" o:gfxdata="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" stroked="f" strokeweight=".26mm">
+              <v:rect w14:anchorId="1A6B17F6" id="_x0000_s1037" style="position:absolute;margin-left:292.7pt;margin-top:77.75pt;width:21.45pt;height:9.1pt;z-index:18;visibility:visible;mso-wrap-style:square;mso-wrap-distance-left:0;mso-wrap-distance-top:0;mso-wrap-distance-right:0;mso-wrap-distance-bottom:0;mso-position-horizontal:absolute;mso-position-horizontal-relative:text;mso-position-vertical:absolute;mso-position-vertical-relative:text;v-text-anchor:middle" o:gfxdata="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" stroked="f" strokeweight=".26mm">
                 <v:textbox inset="0,0,0,0">
                   <w:txbxContent>
                     <w:p>
@@ -8511,13 +8840,380 @@
         </w:tabs>
         <w:rPr>
           <w:rFonts w:ascii="Calibri Light" w:hAnsi="Calibri Light"/>
-          <w:i/>
-          <w:iCs/>
-          <w:color w:val="FF0000"/>
           <w:lang w:eastAsia="zh-CN"/>
         </w:rPr>
       </w:pPr>
       <w:r>
+        <w:rPr>
+          <w:rFonts w:ascii="Calibri Light" w:hAnsi="Calibri Light"/>
+          <w:lang w:eastAsia="zh-CN"/>
+        </w:rPr>
+        <w:t>Below is a table that shows the scheduling of the automated processes.</w:t>
+      </w:r>
+    </w:p>
+    <w:tbl>
+      <w:tblPr>
+        <w:tblStyle w:val="TableGrid"/>
+        <w:tblW w:w="0" w:type="auto"/>
+        <w:tblLook w:val="04A0" w:firstRow="1" w:lastRow="0" w:firstColumn="1" w:lastColumn="0" w:noHBand="0" w:noVBand="1"/>
+      </w:tblPr>
+      <w:tblGrid>
+        <w:gridCol w:w="3351"/>
+        <w:gridCol w:w="3351"/>
+        <w:gridCol w:w="3352"/>
+      </w:tblGrid>
+      <w:tr>
+        <w:tc>
+          <w:tcPr>
+            <w:tcW w:w="3351" w:type="dxa"/>
+          </w:tcPr>
+          <w:p>
+            <w:pPr>
+              <w:tabs>
+                <w:tab w:val="left" w:pos="5235"/>
+              </w:tabs>
+              <w:rPr>
+                <w:rFonts w:ascii="Calibri Light" w:hAnsi="Calibri Light"/>
+                <w:lang w:eastAsia="zh-CN"/>
+              </w:rPr>
+            </w:pPr>
+            <w:r>
+              <w:rPr>
+                <w:rFonts w:ascii="Calibri Light" w:hAnsi="Calibri Light"/>
+                <w:lang w:eastAsia="zh-CN"/>
+              </w:rPr>
+              <w:lastRenderedPageBreak/>
+              <w:t>Process description</w:t>
+            </w:r>
+          </w:p>
+        </w:tc>
+        <w:tc>
+          <w:tcPr>
+            <w:tcW w:w="3351" w:type="dxa"/>
+          </w:tcPr>
+          <w:p>
+            <w:pPr>
+              <w:tabs>
+                <w:tab w:val="left" w:pos="5235"/>
+              </w:tabs>
+              <w:rPr>
+                <w:rFonts w:ascii="Calibri Light" w:hAnsi="Calibri Light"/>
+                <w:lang w:eastAsia="zh-CN"/>
+              </w:rPr>
+            </w:pPr>
+            <w:r>
+              <w:rPr>
+                <w:rFonts w:ascii="Calibri Light" w:hAnsi="Calibri Light"/>
+                <w:lang w:eastAsia="zh-CN"/>
+              </w:rPr>
+              <w:t xml:space="preserve">Process workflow name </w:t>
+            </w:r>
+          </w:p>
+        </w:tc>
+        <w:tc>
+          <w:tcPr>
+            <w:tcW w:w="3352" w:type="dxa"/>
+          </w:tcPr>
+          <w:p>
+            <w:pPr>
+              <w:tabs>
+                <w:tab w:val="left" w:pos="5235"/>
+              </w:tabs>
+              <w:rPr>
+                <w:rFonts w:ascii="Calibri Light" w:hAnsi="Calibri Light"/>
+                <w:lang w:eastAsia="zh-CN"/>
+              </w:rPr>
+            </w:pPr>
+            <w:r>
+              <w:rPr>
+                <w:rFonts w:ascii="Calibri Light" w:hAnsi="Calibri Light"/>
+                <w:lang w:eastAsia="zh-CN"/>
+              </w:rPr>
+              <w:t>Time to be scheduled</w:t>
+            </w:r>
+          </w:p>
+        </w:tc>
+      </w:tr>
+      <w:tr>
+        <w:tc>
+          <w:tcPr>
+            <w:tcW w:w="3351" w:type="dxa"/>
+          </w:tcPr>
+          <w:p>
+            <w:pPr>
+              <w:rPr>
+                <w:lang w:eastAsia="zh-CN"/>
+              </w:rPr>
+            </w:pPr>
+            <w:r>
+              <w:t>Monitor inbox, create and update user details on database</w:t>
+            </w:r>
+          </w:p>
+        </w:tc>
+        <w:tc>
+          <w:tcPr>
+            <w:tcW w:w="3351" w:type="dxa"/>
+          </w:tcPr>
+          <w:p>
+            <w:pPr>
+              <w:tabs>
+                <w:tab w:val="left" w:pos="5235"/>
+              </w:tabs>
+              <w:rPr>
+                <w:rFonts w:ascii="Calibri Light" w:hAnsi="Calibri Light"/>
+                <w:lang w:eastAsia="zh-CN"/>
+              </w:rPr>
+            </w:pPr>
+            <w:r>
+              <w:rPr>
+                <w:rFonts w:ascii="Calibri Light" w:hAnsi="Calibri Light"/>
+                <w:lang w:eastAsia="zh-CN"/>
+              </w:rPr>
+              <w:t>Email automation</w:t>
+            </w:r>
+          </w:p>
+        </w:tc>
+        <w:tc>
+          <w:tcPr>
+            <w:tcW w:w="3352" w:type="dxa"/>
+          </w:tcPr>
+          <w:p>
+            <w:pPr>
+              <w:tabs>
+                <w:tab w:val="left" w:pos="5235"/>
+              </w:tabs>
+              <w:rPr>
+                <w:rFonts w:ascii="Calibri Light" w:hAnsi="Calibri Light"/>
+                <w:lang w:eastAsia="zh-CN"/>
+              </w:rPr>
+            </w:pPr>
+            <w:r>
+              <w:rPr>
+                <w:rFonts w:ascii="Calibri Light" w:hAnsi="Calibri Light"/>
+                <w:lang w:eastAsia="zh-CN"/>
+              </w:rPr>
+              <w:t>12:00 PM</w:t>
+            </w:r>
+          </w:p>
+        </w:tc>
+      </w:tr>
+      <w:tr>
+        <w:tc>
+          <w:tcPr>
+            <w:tcW w:w="3351" w:type="dxa"/>
+          </w:tcPr>
+          <w:p>
+            <w:pPr>
+              <w:rPr>
+                <w:lang w:eastAsia="zh-CN"/>
+              </w:rPr>
+            </w:pPr>
+            <w:r>
+              <w:t>Aggregate content from sites</w:t>
+            </w:r>
+          </w:p>
+        </w:tc>
+        <w:tc>
+          <w:tcPr>
+            <w:tcW w:w="3351" w:type="dxa"/>
+          </w:tcPr>
+          <w:p>
+            <w:pPr>
+              <w:tabs>
+                <w:tab w:val="left" w:pos="5235"/>
+              </w:tabs>
+              <w:rPr>
+                <w:rFonts w:ascii="Calibri Light" w:hAnsi="Calibri Light"/>
+                <w:lang w:eastAsia="zh-CN"/>
+              </w:rPr>
+            </w:pPr>
+            <w:r>
+              <w:rPr>
+                <w:rFonts w:ascii="Calibri Light" w:hAnsi="Calibri Light"/>
+                <w:lang w:eastAsia="zh-CN"/>
+              </w:rPr>
+              <w:t>Aggregation and distribution</w:t>
+            </w:r>
+          </w:p>
+        </w:tc>
+        <w:tc>
+          <w:tcPr>
+            <w:tcW w:w="3352" w:type="dxa"/>
+          </w:tcPr>
+          <w:p>
+            <w:pPr>
+              <w:tabs>
+                <w:tab w:val="left" w:pos="5235"/>
+              </w:tabs>
+              <w:rPr>
+                <w:rFonts w:ascii="Calibri Light" w:hAnsi="Calibri Light"/>
+                <w:lang w:eastAsia="zh-CN"/>
+              </w:rPr>
+            </w:pPr>
+            <w:r>
+              <w:rPr>
+                <w:rFonts w:ascii="Calibri Light" w:hAnsi="Calibri Light"/>
+                <w:lang w:eastAsia="zh-CN"/>
+              </w:rPr>
+              <w:t>1:00 PM</w:t>
+            </w:r>
+          </w:p>
+        </w:tc>
+      </w:tr>
+      <w:tr>
+        <w:tc>
+          <w:tcPr>
+            <w:tcW w:w="3351" w:type="dxa"/>
+          </w:tcPr>
+          <w:p>
+            <w:pPr>
+              <w:rPr>
+                <w:lang w:eastAsia="zh-CN"/>
+              </w:rPr>
+            </w:pPr>
+            <w:r>
+              <w:rPr>
+                <w:lang w:eastAsia="zh-CN"/>
+              </w:rPr>
+              <w:t>EMAIL TO USERS BASED ON PREFERENCES</w:t>
+            </w:r>
+          </w:p>
+        </w:tc>
+        <w:tc>
+          <w:tcPr>
+            <w:tcW w:w="3351" w:type="dxa"/>
+          </w:tcPr>
+          <w:p>
+            <w:pPr>
+              <w:tabs>
+                <w:tab w:val="left" w:pos="5235"/>
+              </w:tabs>
+              <w:rPr>
+                <w:rFonts w:ascii="Calibri Light" w:hAnsi="Calibri Light"/>
+                <w:lang w:eastAsia="zh-CN"/>
+              </w:rPr>
+            </w:pPr>
+            <w:r>
+              <w:rPr>
+                <w:rFonts w:ascii="Calibri Light" w:hAnsi="Calibri Light"/>
+                <w:lang w:eastAsia="zh-CN"/>
+              </w:rPr>
+              <w:t>Send User Emails</w:t>
+            </w:r>
+          </w:p>
+        </w:tc>
+        <w:tc>
+          <w:tcPr>
+            <w:tcW w:w="3352" w:type="dxa"/>
+          </w:tcPr>
+          <w:p>
+            <w:pPr>
+              <w:tabs>
+                <w:tab w:val="left" w:pos="5235"/>
+              </w:tabs>
+              <w:rPr>
+                <w:rFonts w:ascii="Calibri Light" w:hAnsi="Calibri Light"/>
+                <w:lang w:eastAsia="zh-CN"/>
+              </w:rPr>
+            </w:pPr>
+            <w:r>
+              <w:rPr>
+                <w:rFonts w:ascii="Calibri Light" w:hAnsi="Calibri Light"/>
+                <w:lang w:eastAsia="zh-CN"/>
+              </w:rPr>
+              <w:t>2:00 PM</w:t>
+            </w:r>
+          </w:p>
+        </w:tc>
+      </w:tr>
+      <w:tr>
+        <w:tc>
+          <w:tcPr>
+            <w:tcW w:w="3351" w:type="dxa"/>
+          </w:tcPr>
+          <w:p>
+            <w:pPr>
+              <w:tabs>
+                <w:tab w:val="left" w:pos="5235"/>
+              </w:tabs>
+              <w:rPr>
+                <w:rFonts w:ascii="Calibri Light" w:hAnsi="Calibri Light"/>
+                <w:lang w:eastAsia="zh-CN"/>
+              </w:rPr>
+            </w:pPr>
+            <w:r>
+              <w:rPr>
+                <w:rFonts w:ascii="Calibri Light" w:hAnsi="Calibri Light"/>
+                <w:lang w:eastAsia="zh-CN"/>
+              </w:rPr>
+              <w:t>Reporting all process that have been carried out for the day</w:t>
+            </w:r>
+          </w:p>
+        </w:tc>
+        <w:tc>
+          <w:tcPr>
+            <w:tcW w:w="3351" w:type="dxa"/>
+          </w:tcPr>
+          <w:p>
+            <w:pPr>
+              <w:tabs>
+                <w:tab w:val="left" w:pos="5235"/>
+              </w:tabs>
+              <w:rPr>
+                <w:rFonts w:ascii="Calibri Light" w:hAnsi="Calibri Light"/>
+                <w:lang w:eastAsia="zh-CN"/>
+              </w:rPr>
+            </w:pPr>
+            <w:r>
+              <w:rPr>
+                <w:rFonts w:ascii="Calibri Light" w:hAnsi="Calibri Light"/>
+                <w:lang w:eastAsia="zh-CN"/>
+              </w:rPr>
+              <w:t>Reporting</w:t>
+            </w:r>
+          </w:p>
+        </w:tc>
+        <w:tc>
+          <w:tcPr>
+            <w:tcW w:w="3352" w:type="dxa"/>
+          </w:tcPr>
+          <w:p>
+            <w:pPr>
+              <w:tabs>
+                <w:tab w:val="left" w:pos="5235"/>
+              </w:tabs>
+              <w:rPr>
+                <w:rFonts w:ascii="Calibri Light" w:hAnsi="Calibri Light"/>
+                <w:lang w:eastAsia="zh-CN"/>
+              </w:rPr>
+            </w:pPr>
+            <w:r>
+              <w:rPr>
+                <w:rFonts w:ascii="Calibri Light" w:hAnsi="Calibri Light"/>
+                <w:lang w:eastAsia="zh-CN"/>
+              </w:rPr>
+              <w:t>5:00 PM</w:t>
+            </w:r>
+          </w:p>
+        </w:tc>
+      </w:tr>
+    </w:tbl>
+    <w:p>
+      <w:pPr>
+        <w:tabs>
+          <w:tab w:val="left" w:pos="5235"/>
+        </w:tabs>
+        <w:rPr>
+          <w:rFonts w:ascii="Calibri Light" w:hAnsi="Calibri Light"/>
+          <w:lang w:eastAsia="zh-CN"/>
+        </w:rPr>
+      </w:pPr>
+    </w:p>
+    <w:p>
+      <w:pPr>
+        <w:tabs>
+          <w:tab w:val="left" w:pos="5235"/>
+        </w:tabs>
         <w:rPr>
           <w:rFonts w:ascii="Calibri Light" w:hAnsi="Calibri Light"/>
           <w:i/>
@@ -8525,10 +9221,13 @@
           <w:color w:val="FF0000"/>
           <w:lang w:eastAsia="zh-CN"/>
         </w:rPr>
-        <w:t xml:space="preserve">Definition of how the Robot will be triggered. This could simply define that this is a manual trigger i.e. an attended </w:t>
-      </w:r>
-      <w:proofErr w:type="gramStart"/>
-      <w:r>
+      </w:pPr>
+    </w:p>
+    <w:p>
+      <w:pPr>
+        <w:tabs>
+          <w:tab w:val="left" w:pos="5235"/>
+        </w:tabs>
         <w:rPr>
           <w:rFonts w:ascii="Calibri Light" w:hAnsi="Calibri Light"/>
           <w:i/>
@@ -8536,10 +9235,13 @@
           <w:color w:val="FF0000"/>
           <w:lang w:eastAsia="zh-CN"/>
         </w:rPr>
-        <w:t>start, or</w:t>
-      </w:r>
-      <w:proofErr w:type="gramEnd"/>
-      <w:r>
+      </w:pPr>
+    </w:p>
+    <w:p>
+      <w:pPr>
+        <w:tabs>
+          <w:tab w:val="left" w:pos="5235"/>
+        </w:tabs>
         <w:rPr>
           <w:rFonts w:ascii="Calibri Light" w:hAnsi="Calibri Light"/>
           <w:i/>
@@ -8547,8 +9249,7 @@
           <w:color w:val="FF0000"/>
           <w:lang w:eastAsia="zh-CN"/>
         </w:rPr>
-        <w:t xml:space="preserve"> could indicate more advanced triggers such as on a particular event or schedule.</w:t>
-      </w:r>
+      </w:pPr>
     </w:p>
     <w:p>
       <w:pPr>
@@ -8564,85 +9265,9 @@
         </w:rPr>
       </w:pPr>
     </w:p>
-    <w:p>
-      <w:pPr>
-        <w:tabs>
-          <w:tab w:val="left" w:pos="5235"/>
-        </w:tabs>
-        <w:rPr>
-          <w:rFonts w:ascii="Calibri Light" w:hAnsi="Calibri Light"/>
-          <w:i/>
-          <w:iCs/>
-          <w:color w:val="FF0000"/>
-          <w:lang w:eastAsia="zh-CN"/>
-        </w:rPr>
-      </w:pPr>
-    </w:p>
-    <w:p>
-      <w:pPr>
-        <w:tabs>
-          <w:tab w:val="left" w:pos="5235"/>
-        </w:tabs>
-        <w:rPr>
-          <w:rFonts w:ascii="Calibri Light" w:hAnsi="Calibri Light"/>
-          <w:i/>
-          <w:iCs/>
-          <w:color w:val="FF0000"/>
-          <w:lang w:eastAsia="zh-CN"/>
-        </w:rPr>
-      </w:pPr>
-    </w:p>
-    <w:p>
-      <w:pPr>
-        <w:tabs>
-          <w:tab w:val="left" w:pos="5235"/>
-        </w:tabs>
-        <w:rPr>
-          <w:rFonts w:ascii="Calibri Light" w:hAnsi="Calibri Light"/>
-          <w:i/>
-          <w:iCs/>
-          <w:color w:val="FF0000"/>
-          <w:lang w:eastAsia="zh-CN"/>
-        </w:rPr>
-      </w:pPr>
-    </w:p>
-    <w:p>
-      <w:pPr>
-        <w:tabs>
-          <w:tab w:val="left" w:pos="5235"/>
-        </w:tabs>
-        <w:rPr>
-          <w:rFonts w:ascii="Calibri Light" w:hAnsi="Calibri Light"/>
-          <w:i/>
-          <w:iCs/>
-          <w:color w:val="FF0000"/>
-          <w:lang w:eastAsia="zh-CN"/>
-        </w:rPr>
-      </w:pPr>
-    </w:p>
-    <w:p>
-      <w:pPr>
-        <w:tabs>
-          <w:tab w:val="left" w:pos="5235"/>
-        </w:tabs>
-        <w:jc w:val="center"/>
-      </w:pPr>
-      <w:r>
-        <w:rPr>
-          <w:rFonts w:ascii="Calibri Light" w:hAnsi="Calibri Light"/>
-          <w:b/>
-          <w:bCs/>
-          <w:color w:val="FF0000"/>
-          <w:sz w:val="32"/>
-          <w:szCs w:val="32"/>
-          <w:lang w:eastAsia="zh-CN"/>
-        </w:rPr>
-        <w:t>UPDATE THE TABLE OF CONTENTS AND ENSURE ALL RED TEXT HAS BEEN UPDATED/REMOVED PRIOR TO DISTRIBUTION</w:t>
-      </w:r>
-    </w:p>
     <w:sectPr>
-      <w:headerReference w:type="default" r:id="rId22"/>
-      <w:footerReference w:type="default" r:id="rId23"/>
+      <w:headerReference w:type="default" r:id="rId29"/>
+      <w:footerReference w:type="default" r:id="rId30"/>
       <w:pgSz w:w="11906" w:h="16838"/>
       <w:pgMar w:top="1440" w:right="991" w:bottom="1440" w:left="851" w:header="708" w:footer="708" w:gutter="0"/>
       <w:cols w:space="720"/>
@@ -11400,7 +12025,6 @@
   <w:style w:type="character" w:default="1" w:styleId="DefaultParagraphFont">
     <w:name w:val="Default Paragraph Font"/>
     <w:uiPriority w:val="1"/>
-    <w:semiHidden/>
     <w:unhideWhenUsed/>
   </w:style>
   <w:style w:type="table" w:default="1" w:styleId="TableNormal">
@@ -11839,7 +12463,6 @@
     <w:basedOn w:val="Normal"/>
     <w:next w:val="Normal"/>
     <w:uiPriority w:val="35"/>
-    <w:semiHidden/>
     <w:unhideWhenUsed/>
     <w:qFormat/>
     <w:rsid w:val="00AC1A69"/>
@@ -12739,16 +13362,6 @@
 </file>
 
 <file path=customXml/item1.xml><?xml version="1.0" encoding="utf-8"?>
-<b:Sources xmlns:b="http://schemas.openxmlformats.org/officeDocument/2006/bibliography" xmlns="http://schemas.openxmlformats.org/officeDocument/2006/bibliography" SelectedStyle="\APASixthEditionOfficeOnline.xsl" StyleName="APA" Version="6"/>
-</file>
-
-<file path=customXml/item2.xml><?xml version="1.0" encoding="utf-8"?>
-<p:properties xmlns:p="http://schemas.microsoft.com/office/2006/metadata/properties" xmlns:xsi="http://www.w3.org/2001/XMLSchema-instance" xmlns:pc="http://schemas.microsoft.com/office/infopath/2007/PartnerControls">
-  <documentManagement/>
-</p:properties>
-</file>
-
-<file path=customXml/item3.xml><?xml version="1.0" encoding="utf-8"?>
 <ct:contentTypeSchema xmlns:ct="http://schemas.microsoft.com/office/2006/metadata/contentType" xmlns:ma="http://schemas.microsoft.com/office/2006/metadata/properties/metaAttributes" ct:_="" ma:_="" ma:contentTypeName="Document" ma:contentTypeID="0x010100B5E532E6BCAF0F43A79858F3C2345362" ma:contentTypeVersion="8" ma:contentTypeDescription="Create a new document." ma:contentTypeScope="" ma:versionID="1c6bb0d462210dfd2fef48b4e0794183">
   <xsd:schema xmlns:xsd="http://www.w3.org/2001/XMLSchema" xmlns:xs="http://www.w3.org/2001/XMLSchema" xmlns:p="http://schemas.microsoft.com/office/2006/metadata/properties" xmlns:ns2="4d134397-4f4b-4670-9c69-d890401c1bb9" targetNamespace="http://schemas.microsoft.com/office/2006/metadata/properties" ma:root="true" ma:fieldsID="9d2731f2ddedd4f0563af575a47f7f83" ns2:_="">
     <xsd:import namespace="4d134397-4f4b-4670-9c69-d890401c1bb9"/>
@@ -12920,7 +13533,7 @@
 </ct:contentTypeSchema>
 </file>
 
-<file path=customXml/item4.xml><?xml version="1.0" encoding="utf-8"?>
+<file path=customXml/item2.xml><?xml version="1.0" encoding="utf-8"?>
 <?mso-contentType ?>
 <FormTemplates xmlns="http://schemas.microsoft.com/sharepoint/v3/contenttype/forms">
   <Display>DocumentLibraryForm</Display>
@@ -12929,24 +13542,17 @@
 </FormTemplates>
 </file>
 
-<file path=customXml/itemProps1.xml><?xml version="1.0" encoding="utf-8"?>
-<ds:datastoreItem xmlns:ds="http://schemas.openxmlformats.org/officeDocument/2006/customXml" ds:itemID="{4B879956-0C48-491A-AF09-778082A75A8A}">
-  <ds:schemaRefs>
-    <ds:schemaRef ds:uri="http://schemas.openxmlformats.org/officeDocument/2006/bibliography"/>
-  </ds:schemaRefs>
-</ds:datastoreItem>
+<file path=customXml/item3.xml><?xml version="1.0" encoding="utf-8"?>
+<b:Sources xmlns:b="http://schemas.openxmlformats.org/officeDocument/2006/bibliography" xmlns="http://schemas.openxmlformats.org/officeDocument/2006/bibliography" SelectedStyle="\APASixthEditionOfficeOnline.xsl" StyleName="APA" Version="6"/>
 </file>
 
-<file path=customXml/itemProps2.xml><?xml version="1.0" encoding="utf-8"?>
-<ds:datastoreItem xmlns:ds="http://schemas.openxmlformats.org/officeDocument/2006/customXml" ds:itemID="{BF4102B0-D858-4C93-B926-A3F42FD99017}">
-  <ds:schemaRefs>
-    <ds:schemaRef ds:uri="http://schemas.microsoft.com/office/2006/metadata/properties"/>
-    <ds:schemaRef ds:uri="http://schemas.microsoft.com/office/infopath/2007/PartnerControls"/>
-  </ds:schemaRefs>
-</ds:datastoreItem>
+<file path=customXml/item4.xml><?xml version="1.0" encoding="utf-8"?>
+<p:properties xmlns:p="http://schemas.microsoft.com/office/2006/metadata/properties" xmlns:xsi="http://www.w3.org/2001/XMLSchema-instance" xmlns:pc="http://schemas.microsoft.com/office/infopath/2007/PartnerControls">
+  <documentManagement/>
+</p:properties>
 </file>
 
-<file path=customXml/itemProps3.xml><?xml version="1.0" encoding="utf-8"?>
+<file path=customXml/itemProps1.xml><?xml version="1.0" encoding="utf-8"?>
 <ds:datastoreItem xmlns:ds="http://schemas.openxmlformats.org/officeDocument/2006/customXml" ds:itemID="{27616E18-CC36-41ED-A0BE-501AA48EE4BB}">
   <ds:schemaRefs>
     <ds:schemaRef ds:uri="http://schemas.microsoft.com/office/2006/metadata/contentType"/>
@@ -12964,10 +13570,27 @@
 </ds:datastoreItem>
 </file>
 
-<file path=customXml/itemProps4.xml><?xml version="1.0" encoding="utf-8"?>
+<file path=customXml/itemProps2.xml><?xml version="1.0" encoding="utf-8"?>
 <ds:datastoreItem xmlns:ds="http://schemas.openxmlformats.org/officeDocument/2006/customXml" ds:itemID="{BF236E3C-E0D3-4628-BB50-C80F31C7CBCB}">
   <ds:schemaRefs>
     <ds:schemaRef ds:uri="http://schemas.microsoft.com/sharepoint/v3/contenttype/forms"/>
   </ds:schemaRefs>
 </ds:datastoreItem>
+</file>
+
+<file path=customXml/itemProps3.xml><?xml version="1.0" encoding="utf-8"?>
+<ds:datastoreItem xmlns:ds="http://schemas.openxmlformats.org/officeDocument/2006/customXml" ds:itemID="{4B879956-0C48-491A-AF09-778082A75A8A}">
+  <ds:schemaRefs>
+    <ds:schemaRef ds:uri="http://schemas.openxmlformats.org/officeDocument/2006/bibliography"/>
+  </ds:schemaRefs>
+</ds:datastoreItem>
+</file>
+
+<file path=customXml/itemProps4.xml><?xml version="1.0" encoding="utf-8"?>
+<ds:datastoreItem xmlns:ds="http://schemas.openxmlformats.org/officeDocument/2006/customXml" ds:itemID="{BF4102B0-D858-4C93-B926-A3F42FD99017}">
+  <ds:schemaRefs>
+    <ds:schemaRef ds:uri="http://schemas.microsoft.com/office/2006/metadata/properties"/>
+    <ds:schemaRef ds:uri="http://schemas.microsoft.com/office/infopath/2007/PartnerControls"/>
+  </ds:schemaRefs>
+</ds:datastoreItem>
 </file>
</xml_diff>